<commit_message>
Update Multiple Linear Regression_Report.docx
</commit_message>
<xml_diff>
--- a/Multiple Linear Regression_Report.docx
+++ b/Multiple Linear Regression_Report.docx
@@ -361,8 +361,13 @@
       <w:r>
         <w:t xml:space="preserve">(by </w:t>
       </w:r>
-      <w:r>
-        <w:t>Breush-Pagan Test</w:t>
+      <w:proofErr w:type="spellStart"/>
+      <w:r>
+        <w:t>Breush</w:t>
+      </w:r>
+      <w:proofErr w:type="spellEnd"/>
+      <w:r>
+        <w:t>-Pagan Test</w:t>
       </w:r>
       <w:r>
         <w:t>)</w:t>
@@ -406,7 +411,15 @@
         <w:t xml:space="preserve"> (by </w:t>
       </w:r>
       <w:r>
-        <w:t xml:space="preserve">Omnibus, Jarque-Bera </w:t>
+        <w:t xml:space="preserve">Omnibus, </w:t>
+      </w:r>
+      <w:proofErr w:type="spellStart"/>
+      <w:r>
+        <w:t>Jarque-Bera</w:t>
+      </w:r>
+      <w:proofErr w:type="spellEnd"/>
+      <w:r>
+        <w:t xml:space="preserve"> </w:t>
       </w:r>
       <w:r>
         <w:t>)</w:t>
@@ -580,14 +593,27 @@
       <w:r>
         <w:t xml:space="preserve">Table </w:t>
       </w:r>
-      <w:fldSimple w:instr=" SEQ Table \* ARABIC ">
-        <w:r>
-          <w:rPr>
-            <w:noProof/>
-          </w:rPr>
-          <w:t>1</w:t>
-        </w:r>
-      </w:fldSimple>
+      <w:r>
+        <w:fldChar w:fldCharType="begin"/>
+      </w:r>
+      <w:r>
+        <w:instrText xml:space="preserve"> SEQ Table \* ARABIC </w:instrText>
+      </w:r>
+      <w:r>
+        <w:fldChar w:fldCharType="separate"/>
+      </w:r>
+      <w:r>
+        <w:rPr>
+          <w:noProof/>
+        </w:rPr>
+        <w:t>1</w:t>
+      </w:r>
+      <w:r>
+        <w:rPr>
+          <w:noProof/>
+        </w:rPr>
+        <w:fldChar w:fldCharType="end"/>
+      </w:r>
       <w:r>
         <w:t>: Summary of Model 1 and Model 2</w:t>
       </w:r>
@@ -1728,14 +1754,27 @@
                               <w:r>
                                 <w:t xml:space="preserve">Figure </w:t>
                               </w:r>
-                              <w:fldSimple w:instr=" SEQ Figure \* ARABIC ">
-                                <w:r>
-                                  <w:rPr>
-                                    <w:noProof/>
-                                  </w:rPr>
-                                  <w:t>1</w:t>
-                                </w:r>
-                              </w:fldSimple>
+                              <w:r>
+                                <w:fldChar w:fldCharType="begin"/>
+                              </w:r>
+                              <w:r>
+                                <w:instrText xml:space="preserve"> SEQ Figure \* ARABIC </w:instrText>
+                              </w:r>
+                              <w:r>
+                                <w:fldChar w:fldCharType="separate"/>
+                              </w:r>
+                              <w:r>
+                                <w:rPr>
+                                  <w:noProof/>
+                                </w:rPr>
+                                <w:t>1</w:t>
+                              </w:r>
+                              <w:r>
+                                <w:rPr>
+                                  <w:noProof/>
+                                </w:rPr>
+                                <w:fldChar w:fldCharType="end"/>
+                              </w:r>
                               <w:r>
                                 <w:t xml:space="preserve">: The per-game statistics </w:t>
                               </w:r>
@@ -2005,7 +2044,15 @@
         <w:t xml:space="preserve"> </w:t>
       </w:r>
       <w:r>
-        <w:t xml:space="preserve">(e.g., FGx)  were removed as they can be derived from the Two pointer and Three-pointer statistics (e.g., 2Px, 3Px) thus would be highly correlated </w:t>
+        <w:t xml:space="preserve">(e.g., </w:t>
+      </w:r>
+      <w:proofErr w:type="spellStart"/>
+      <w:r>
+        <w:t>FGx</w:t>
+      </w:r>
+      <w:proofErr w:type="spellEnd"/>
+      <w:r>
+        <w:t xml:space="preserve">)  were removed as they can be derived from the Two pointer and Three-pointer statistics (e.g., 2Px, 3Px) thus would be highly correlated </w:t>
       </w:r>
     </w:p>
     <w:p>
@@ -2574,6 +2621,16 @@
                             <w:r>
                               <w:t xml:space="preserve"> = Turnovers; </w:t>
                             </w:r>
+                            <w:r>
+                              <w:rPr>
+                                <w:b/>
+                                <w:bCs/>
+                              </w:rPr>
+                              <w:t>STL</w:t>
+                            </w:r>
+                            <w:r>
+                              <w:t xml:space="preserve"> = steals</w:t>
+                            </w:r>
                           </w:p>
                           <w:p>
                             <w:pPr>
@@ -2626,7 +2683,11 @@
           </mc:Choice>
           <mc:Fallback>
             <w:pict>
-              <v:shape w14:anchorId="1674E35E" id="Text Box 120" o:spid="_x0000_s1029" type="#_x0000_t202" style="position:absolute;left:0;text-align:left;margin-left:261.8pt;margin-top:448.45pt;width:257.25pt;height:248.25pt;z-index:251627520;visibility:visible;mso-wrap-style:square;mso-width-percent:0;mso-height-percent:0;mso-wrap-distance-left:9pt;mso-wrap-distance-top:0;mso-wrap-distance-right:9pt;mso-wrap-distance-bottom:0;mso-position-horizontal:absolute;mso-position-horizontal-relative:text;mso-position-vertical:absolute;mso-position-vertical-relative:page;mso-width-percent:0;mso-height-percent:0;mso-width-relative:margin;mso-height-relative:margin;v-text-anchor:top" o:gfxdata="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" fillcolor="#e2efd9 [665]" stroked="f" strokeweight=".5pt">
+              <v:shapetype w14:anchorId="1674E35E" id="_x0000_t202" coordsize="21600,21600" o:spt="202" path="m,l,21600r21600,l21600,xe">
+                <v:stroke joinstyle="miter"/>
+                <v:path gradientshapeok="t" o:connecttype="rect"/>
+              </v:shapetype>
+              <v:shape id="Text Box 120" o:spid="_x0000_s1029" type="#_x0000_t202" style="position:absolute;left:0;text-align:left;margin-left:261.8pt;margin-top:448.45pt;width:257.25pt;height:248.25pt;z-index:251627520;visibility:visible;mso-wrap-style:square;mso-width-percent:0;mso-height-percent:0;mso-wrap-distance-left:9pt;mso-wrap-distance-top:0;mso-wrap-distance-right:9pt;mso-wrap-distance-bottom:0;mso-position-horizontal:absolute;mso-position-horizontal-relative:text;mso-position-vertical:absolute;mso-position-vertical-relative:page;mso-width-percent:0;mso-height-percent:0;mso-width-relative:margin;mso-height-relative:margin;v-text-anchor:top" o:gfxdata="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" fillcolor="#e2efd9 [665]" stroked="f" strokeweight=".5pt">
                 <v:textbox>
                   <w:txbxContent>
                     <w:p>
@@ -3024,6 +3085,16 @@
                       <w:r>
                         <w:t xml:space="preserve"> = Turnovers; </w:t>
                       </w:r>
+                      <w:r>
+                        <w:rPr>
+                          <w:b/>
+                          <w:bCs/>
+                        </w:rPr>
+                        <w:t>STL</w:t>
+                      </w:r>
+                      <w:r>
+                        <w:t xml:space="preserve"> = steals</w:t>
+                      </w:r>
                     </w:p>
                     <w:p>
                       <w:pPr>
@@ -3703,14 +3774,27 @@
                             <w:r>
                               <w:t xml:space="preserve">Figure </w:t>
                             </w:r>
-                            <w:fldSimple w:instr=" SEQ Figure \* ARABIC ">
-                              <w:r>
-                                <w:rPr>
-                                  <w:noProof/>
-                                </w:rPr>
-                                <w:t>2</w:t>
-                              </w:r>
-                            </w:fldSimple>
+                            <w:r>
+                              <w:fldChar w:fldCharType="begin"/>
+                            </w:r>
+                            <w:r>
+                              <w:instrText xml:space="preserve"> SEQ Figure \* ARABIC </w:instrText>
+                            </w:r>
+                            <w:r>
+                              <w:fldChar w:fldCharType="separate"/>
+                            </w:r>
+                            <w:r>
+                              <w:rPr>
+                                <w:noProof/>
+                              </w:rPr>
+                              <w:t>2</w:t>
+                            </w:r>
+                            <w:r>
+                              <w:rPr>
+                                <w:noProof/>
+                              </w:rPr>
+                              <w:fldChar w:fldCharType="end"/>
+                            </w:r>
                             <w:r>
                               <w:t xml:space="preserve">: The early feature selection and feature engineering </w:t>
                             </w:r>
@@ -4300,8 +4384,13 @@
       <w:r>
         <w:t xml:space="preserve">Setting all instances of nulls </w:t>
       </w:r>
-      <w:r>
-        <w:t xml:space="preserve">in a given column </w:t>
+      <w:proofErr w:type="gramStart"/>
+      <w:r>
+        <w:t>in a given</w:t>
+      </w:r>
+      <w:proofErr w:type="gramEnd"/>
+      <w:r>
+        <w:t xml:space="preserve"> column </w:t>
       </w:r>
       <w:r>
         <w:t>to the me</w:t>
@@ -4676,14 +4765,27 @@
                                   <w:r>
                                     <w:t xml:space="preserve">Figure </w:t>
                                   </w:r>
-                                  <w:fldSimple w:instr=" SEQ Figure \* ARABIC ">
-                                    <w:r>
-                                      <w:rPr>
-                                        <w:noProof/>
-                                      </w:rPr>
-                                      <w:t>3</w:t>
-                                    </w:r>
-                                  </w:fldSimple>
+                                  <w:r>
+                                    <w:fldChar w:fldCharType="begin"/>
+                                  </w:r>
+                                  <w:r>
+                                    <w:instrText xml:space="preserve"> SEQ Figure \* ARABIC </w:instrText>
+                                  </w:r>
+                                  <w:r>
+                                    <w:fldChar w:fldCharType="separate"/>
+                                  </w:r>
+                                  <w:r>
+                                    <w:rPr>
+                                      <w:noProof/>
+                                    </w:rPr>
+                                    <w:t>3</w:t>
+                                  </w:r>
+                                  <w:r>
+                                    <w:rPr>
+                                      <w:noProof/>
+                                    </w:rPr>
+                                    <w:fldChar w:fldCharType="end"/>
+                                  </w:r>
                                   <w:r>
                                     <w:t>: Correlation heatmaps showing the transition from 12 numeric independent variables to 3</w:t>
                                   </w:r>
@@ -5282,14 +5384,27 @@
                               <w:r>
                                 <w:t xml:space="preserve">Figure </w:t>
                               </w:r>
-                              <w:fldSimple w:instr=" SEQ Figure \* ARABIC ">
-                                <w:r>
-                                  <w:rPr>
-                                    <w:noProof/>
-                                  </w:rPr>
-                                  <w:t>4</w:t>
-                                </w:r>
-                              </w:fldSimple>
+                              <w:r>
+                                <w:fldChar w:fldCharType="begin"/>
+                              </w:r>
+                              <w:r>
+                                <w:instrText xml:space="preserve"> SEQ Figure \* ARABIC </w:instrText>
+                              </w:r>
+                              <w:r>
+                                <w:fldChar w:fldCharType="separate"/>
+                              </w:r>
+                              <w:r>
+                                <w:rPr>
+                                  <w:noProof/>
+                                </w:rPr>
+                                <w:t>4</w:t>
+                              </w:r>
+                              <w:r>
+                                <w:rPr>
+                                  <w:noProof/>
+                                </w:rPr>
+                                <w:fldChar w:fldCharType="end"/>
+                              </w:r>
                               <w:r>
                                 <w:t xml:space="preserve">: Pairplot </w:t>
                               </w:r>
@@ -5715,14 +5830,27 @@
                               <w:r>
                                 <w:t xml:space="preserve">Figure </w:t>
                               </w:r>
-                              <w:fldSimple w:instr=" SEQ Figure \* ARABIC ">
-                                <w:r>
-                                  <w:rPr>
-                                    <w:noProof/>
-                                  </w:rPr>
-                                  <w:t>5</w:t>
-                                </w:r>
-                              </w:fldSimple>
+                              <w:r>
+                                <w:fldChar w:fldCharType="begin"/>
+                              </w:r>
+                              <w:r>
+                                <w:instrText xml:space="preserve"> SEQ Figure \* ARABIC </w:instrText>
+                              </w:r>
+                              <w:r>
+                                <w:fldChar w:fldCharType="separate"/>
+                              </w:r>
+                              <w:r>
+                                <w:rPr>
+                                  <w:noProof/>
+                                </w:rPr>
+                                <w:t>5</w:t>
+                              </w:r>
+                              <w:r>
+                                <w:rPr>
+                                  <w:noProof/>
+                                </w:rPr>
+                                <w:fldChar w:fldCharType="end"/>
+                              </w:r>
                               <w:r>
                                 <w:t>: The occurrences of different player positions</w:t>
                               </w:r>
@@ -5860,7 +5988,15 @@
         <w:t>as</w:t>
       </w:r>
       <w:r>
-        <w:t xml:space="preserve"> ‘lmplot’ to gauge how a player’s position might affect the relationship between TOV and AST/2PA</w:t>
+        <w:t xml:space="preserve"> ‘</w:t>
+      </w:r>
+      <w:proofErr w:type="spellStart"/>
+      <w:r>
+        <w:t>lmplot</w:t>
+      </w:r>
+      <w:proofErr w:type="spellEnd"/>
+      <w:r>
+        <w:t>’ to gauge how a player’s position might affect the relationship between TOV and AST/2PA</w:t>
       </w:r>
       <w:r>
         <w:t>/FTA</w:t>
@@ -6000,14 +6136,27 @@
                               <w:r>
                                 <w:t xml:space="preserve">Figure </w:t>
                               </w:r>
-                              <w:fldSimple w:instr=" SEQ Figure \* ARABIC ">
-                                <w:r>
-                                  <w:rPr>
-                                    <w:noProof/>
-                                  </w:rPr>
-                                  <w:t>6</w:t>
-                                </w:r>
-                              </w:fldSimple>
+                              <w:r>
+                                <w:fldChar w:fldCharType="begin"/>
+                              </w:r>
+                              <w:r>
+                                <w:instrText xml:space="preserve"> SEQ Figure \* ARABIC </w:instrText>
+                              </w:r>
+                              <w:r>
+                                <w:fldChar w:fldCharType="separate"/>
+                              </w:r>
+                              <w:r>
+                                <w:rPr>
+                                  <w:noProof/>
+                                </w:rPr>
+                                <w:t>6</w:t>
+                              </w:r>
+                              <w:r>
+                                <w:rPr>
+                                  <w:noProof/>
+                                </w:rPr>
+                                <w:fldChar w:fldCharType="end"/>
+                              </w:r>
                               <w:r>
                                 <w:t>: The relationship between Turnover(TOV) and Assists(AST) for the different player positions (Pos)</w:t>
                               </w:r>
@@ -6407,14 +6556,27 @@
                               <w:r>
                                 <w:t xml:space="preserve">Figure </w:t>
                               </w:r>
-                              <w:fldSimple w:instr=" SEQ Figure \* ARABIC ">
-                                <w:r>
-                                  <w:rPr>
-                                    <w:noProof/>
-                                  </w:rPr>
-                                  <w:t>8</w:t>
-                                </w:r>
-                              </w:fldSimple>
+                              <w:r>
+                                <w:fldChar w:fldCharType="begin"/>
+                              </w:r>
+                              <w:r>
+                                <w:instrText xml:space="preserve"> SEQ Figure \* ARABIC </w:instrText>
+                              </w:r>
+                              <w:r>
+                                <w:fldChar w:fldCharType="separate"/>
+                              </w:r>
+                              <w:r>
+                                <w:rPr>
+                                  <w:noProof/>
+                                </w:rPr>
+                                <w:t>8</w:t>
+                              </w:r>
+                              <w:r>
+                                <w:rPr>
+                                  <w:noProof/>
+                                </w:rPr>
+                                <w:fldChar w:fldCharType="end"/>
+                              </w:r>
                               <w:r>
                                 <w:t>: The spread TOV across all positions</w:t>
                               </w:r>
@@ -6594,14 +6756,27 @@
                               <w:r>
                                 <w:t xml:space="preserve">Figure </w:t>
                               </w:r>
-                              <w:fldSimple w:instr=" SEQ Figure \* ARABIC ">
-                                <w:r>
-                                  <w:rPr>
-                                    <w:noProof/>
-                                  </w:rPr>
-                                  <w:t>7</w:t>
-                                </w:r>
-                              </w:fldSimple>
+                              <w:r>
+                                <w:fldChar w:fldCharType="begin"/>
+                              </w:r>
+                              <w:r>
+                                <w:instrText xml:space="preserve"> SEQ Figure \* ARABIC </w:instrText>
+                              </w:r>
+                              <w:r>
+                                <w:fldChar w:fldCharType="separate"/>
+                              </w:r>
+                              <w:r>
+                                <w:rPr>
+                                  <w:noProof/>
+                                </w:rPr>
+                                <w:t>7</w:t>
+                              </w:r>
+                              <w:r>
+                                <w:rPr>
+                                  <w:noProof/>
+                                </w:rPr>
+                                <w:fldChar w:fldCharType="end"/>
+                              </w:r>
                               <w:r>
                                 <w:t xml:space="preserve">: </w:t>
                               </w:r>
@@ -6807,14 +6982,27 @@
                               <w:r>
                                 <w:t xml:space="preserve">Figure </w:t>
                               </w:r>
-                              <w:fldSimple w:instr=" SEQ Figure \* ARABIC ">
-                                <w:r>
-                                  <w:rPr>
-                                    <w:noProof/>
-                                  </w:rPr>
-                                  <w:t>9</w:t>
-                                </w:r>
-                              </w:fldSimple>
+                              <w:r>
+                                <w:fldChar w:fldCharType="begin"/>
+                              </w:r>
+                              <w:r>
+                                <w:instrText xml:space="preserve"> SEQ Figure \* ARABIC </w:instrText>
+                              </w:r>
+                              <w:r>
+                                <w:fldChar w:fldCharType="separate"/>
+                              </w:r>
+                              <w:r>
+                                <w:rPr>
+                                  <w:noProof/>
+                                </w:rPr>
+                                <w:t>9</w:t>
+                              </w:r>
+                              <w:r>
+                                <w:rPr>
+                                  <w:noProof/>
+                                </w:rPr>
+                                <w:fldChar w:fldCharType="end"/>
+                              </w:r>
                               <w:r>
                                 <w:t xml:space="preserve">: </w:t>
                               </w:r>
@@ -6998,14 +7186,27 @@
                               <w:r>
                                 <w:t xml:space="preserve">Figure </w:t>
                               </w:r>
-                              <w:fldSimple w:instr=" SEQ Figure \* ARABIC ">
-                                <w:r>
-                                  <w:rPr>
-                                    <w:noProof/>
-                                  </w:rPr>
-                                  <w:t>10</w:t>
-                                </w:r>
-                              </w:fldSimple>
+                              <w:r>
+                                <w:fldChar w:fldCharType="begin"/>
+                              </w:r>
+                              <w:r>
+                                <w:instrText xml:space="preserve"> SEQ Figure \* ARABIC </w:instrText>
+                              </w:r>
+                              <w:r>
+                                <w:fldChar w:fldCharType="separate"/>
+                              </w:r>
+                              <w:r>
+                                <w:rPr>
+                                  <w:noProof/>
+                                </w:rPr>
+                                <w:t>10</w:t>
+                              </w:r>
+                              <w:r>
+                                <w:rPr>
+                                  <w:noProof/>
+                                </w:rPr>
+                                <w:fldChar w:fldCharType="end"/>
+                              </w:r>
                               <w:r>
                                 <w:t xml:space="preserve">: </w:t>
                               </w:r>
@@ -7320,14 +7521,27 @@
                               <w:r>
                                 <w:t xml:space="preserve">Figure </w:t>
                               </w:r>
-                              <w:fldSimple w:instr=" SEQ Figure \* ARABIC ">
-                                <w:r>
-                                  <w:rPr>
-                                    <w:noProof/>
-                                  </w:rPr>
-                                  <w:t>12</w:t>
-                                </w:r>
-                              </w:fldSimple>
+                              <w:r>
+                                <w:fldChar w:fldCharType="begin"/>
+                              </w:r>
+                              <w:r>
+                                <w:instrText xml:space="preserve"> SEQ Figure \* ARABIC </w:instrText>
+                              </w:r>
+                              <w:r>
+                                <w:fldChar w:fldCharType="separate"/>
+                              </w:r>
+                              <w:r>
+                                <w:rPr>
+                                  <w:noProof/>
+                                </w:rPr>
+                                <w:t>12</w:t>
+                              </w:r>
+                              <w:r>
+                                <w:rPr>
+                                  <w:noProof/>
+                                </w:rPr>
+                                <w:fldChar w:fldCharType="end"/>
+                              </w:r>
                               <w:r>
                                 <w:t xml:space="preserve">: </w:t>
                               </w:r>
@@ -7531,14 +7745,27 @@
       <w:r>
         <w:t xml:space="preserve">Table </w:t>
       </w:r>
-      <w:fldSimple w:instr=" SEQ Table \* ARABIC ">
-        <w:r>
-          <w:rPr>
-            <w:noProof/>
-          </w:rPr>
-          <w:t>2</w:t>
-        </w:r>
-      </w:fldSimple>
+      <w:r>
+        <w:fldChar w:fldCharType="begin"/>
+      </w:r>
+      <w:r>
+        <w:instrText xml:space="preserve"> SEQ Table \* ARABIC </w:instrText>
+      </w:r>
+      <w:r>
+        <w:fldChar w:fldCharType="separate"/>
+      </w:r>
+      <w:r>
+        <w:rPr>
+          <w:noProof/>
+        </w:rPr>
+        <w:t>2</w:t>
+      </w:r>
+      <w:r>
+        <w:rPr>
+          <w:noProof/>
+        </w:rPr>
+        <w:fldChar w:fldCharType="end"/>
+      </w:r>
       <w:r>
         <w:t>: Model Summary</w:t>
       </w:r>
@@ -8713,7 +8940,15 @@
         <w:t>’s</w:t>
       </w:r>
       <w:r>
-        <w:t xml:space="preserve"> skill (e.g. </w:t>
+        <w:t xml:space="preserve"> skill (</w:t>
+      </w:r>
+      <w:proofErr w:type="gramStart"/>
+      <w:r>
+        <w:t>e.g.</w:t>
+      </w:r>
+      <w:proofErr w:type="gramEnd"/>
+      <w:r>
+        <w:t xml:space="preserve"> </w:t>
       </w:r>
       <w:r>
         <w:t xml:space="preserve">passing </w:t>
@@ -8823,7 +9058,15 @@
         </w:tabs>
       </w:pPr>
       <w:r>
-        <w:t xml:space="preserve">The error metrics show that there is low absolute error (i.e. small RMSE) between the best-fit hyperplane and the datapoints. However, when analysing the error in relative terms it is notable. </w:t>
+        <w:t>The error metrics show that there is low absolute error (</w:t>
+      </w:r>
+      <w:proofErr w:type="gramStart"/>
+      <w:r>
+        <w:t>i.e.</w:t>
+      </w:r>
+      <w:proofErr w:type="gramEnd"/>
+      <w:r>
+        <w:t xml:space="preserve"> small RMSE) between the best-fit hyperplane and the datapoints. However, when analysing the error in relative terms it is notable. </w:t>
       </w:r>
     </w:p>
     <w:p>
@@ -8855,7 +9098,15 @@
         </w:tabs>
       </w:pPr>
       <w:r>
-        <w:t xml:space="preserve">It should be noted though that the RMSE is only larger than 0.27% of all TOV observations (i.e. 35 out of </w:t>
+        <w:t>It should be noted though that the RMSE is only larger than 0.27% of all TOV observations (</w:t>
+      </w:r>
+      <w:proofErr w:type="gramStart"/>
+      <w:r>
+        <w:t>i.e.</w:t>
+      </w:r>
+      <w:proofErr w:type="gramEnd"/>
+      <w:r>
+        <w:t xml:space="preserve"> 35 out of </w:t>
       </w:r>
       <w:r>
         <w:t xml:space="preserve">12738 </w:t>
@@ -8966,7 +9217,15 @@
         <w:ind w:left="1080"/>
       </w:pPr>
       <w:r>
-        <w:t xml:space="preserve">Using the Breush-Pagan test it was found that at 95% confidence interval NO heteroscedasticity </w:t>
+        <w:t xml:space="preserve">Using the </w:t>
+      </w:r>
+      <w:proofErr w:type="spellStart"/>
+      <w:r>
+        <w:t>Breush</w:t>
+      </w:r>
+      <w:proofErr w:type="spellEnd"/>
+      <w:r>
+        <w:t xml:space="preserve">-Pagan test it was found that at 95% confidence interval NO heteroscedasticity </w:t>
       </w:r>
       <w:r>
         <w:t xml:space="preserve">was </w:t>
@@ -9102,7 +9361,15 @@
         </w:numPr>
       </w:pPr>
       <w:r>
-        <w:t xml:space="preserve">This is not a severe issue as the dataset used is fairly large and the degree of non-normality is low </w:t>
+        <w:t xml:space="preserve">This is not a severe issue as the dataset used is </w:t>
+      </w:r>
+      <w:proofErr w:type="gramStart"/>
+      <w:r>
+        <w:t>fairly large</w:t>
+      </w:r>
+      <w:proofErr w:type="gramEnd"/>
+      <w:r>
+        <w:t xml:space="preserve"> and the degree of non-normality is low </w:t>
       </w:r>
     </w:p>
     <w:p>
@@ -9217,14 +9484,27 @@
                                 <w:r>
                                   <w:t xml:space="preserve">Figure </w:t>
                                 </w:r>
-                                <w:fldSimple w:instr=" SEQ Figure \* ARABIC ">
-                                  <w:r>
-                                    <w:rPr>
-                                      <w:noProof/>
-                                    </w:rPr>
-                                    <w:t>11</w:t>
-                                  </w:r>
-                                </w:fldSimple>
+                                <w:r>
+                                  <w:fldChar w:fldCharType="begin"/>
+                                </w:r>
+                                <w:r>
+                                  <w:instrText xml:space="preserve"> SEQ Figure \* ARABIC </w:instrText>
+                                </w:r>
+                                <w:r>
+                                  <w:fldChar w:fldCharType="separate"/>
+                                </w:r>
+                                <w:r>
+                                  <w:rPr>
+                                    <w:noProof/>
+                                  </w:rPr>
+                                  <w:t>11</w:t>
+                                </w:r>
+                                <w:r>
+                                  <w:rPr>
+                                    <w:noProof/>
+                                  </w:rPr>
+                                  <w:fldChar w:fldCharType="end"/>
+                                </w:r>
                                 <w:r>
                                   <w:t xml:space="preserve">: </w:t>
                                 </w:r>
@@ -9565,14 +9845,27 @@
                               <w:r>
                                 <w:t xml:space="preserve">Figure </w:t>
                               </w:r>
-                              <w:fldSimple w:instr=" SEQ Figure \* ARABIC ">
-                                <w:r>
-                                  <w:rPr>
-                                    <w:noProof/>
-                                  </w:rPr>
-                                  <w:t>13</w:t>
-                                </w:r>
-                              </w:fldSimple>
+                              <w:r>
+                                <w:fldChar w:fldCharType="begin"/>
+                              </w:r>
+                              <w:r>
+                                <w:instrText xml:space="preserve"> SEQ Figure \* ARABIC </w:instrText>
+                              </w:r>
+                              <w:r>
+                                <w:fldChar w:fldCharType="separate"/>
+                              </w:r>
+                              <w:r>
+                                <w:rPr>
+                                  <w:noProof/>
+                                </w:rPr>
+                                <w:t>13</w:t>
+                              </w:r>
+                              <w:r>
+                                <w:rPr>
+                                  <w:noProof/>
+                                </w:rPr>
+                                <w:fldChar w:fldCharType="end"/>
+                              </w:r>
                               <w:r>
                                 <w:t xml:space="preserve">: </w:t>
                               </w:r>
@@ -9691,7 +9984,15 @@
         </w:numPr>
       </w:pPr>
       <w:r>
-        <w:t>To assess the validity of the results generated from the train-test split (i.e. R</w:t>
+        <w:t>To assess the validity of the results generated from the train-test split (</w:t>
+      </w:r>
+      <w:proofErr w:type="gramStart"/>
+      <w:r>
+        <w:t>i.e.</w:t>
+      </w:r>
+      <w:proofErr w:type="gramEnd"/>
+      <w:r>
+        <w:t xml:space="preserve"> R</w:t>
       </w:r>
       <w:r>
         <w:rPr>
@@ -9712,7 +10013,15 @@
         </w:numPr>
       </w:pPr>
       <w:r>
-        <w:t>The means for all metrics used for cross validation were similar to the resulting metrics from the train-test split</w:t>
+        <w:t xml:space="preserve">The means for all metrics used for cross validation were </w:t>
+      </w:r>
+      <w:proofErr w:type="gramStart"/>
+      <w:r>
+        <w:t>similar to</w:t>
+      </w:r>
+      <w:proofErr w:type="gramEnd"/>
+      <w:r>
+        <w:t xml:space="preserve"> the resulting metrics from the train-test split</w:t>
       </w:r>
     </w:p>
     <w:p>
@@ -9724,14 +10033,27 @@
       <w:r>
         <w:t xml:space="preserve">Table </w:t>
       </w:r>
-      <w:fldSimple w:instr=" SEQ Table \* ARABIC ">
-        <w:r>
-          <w:rPr>
-            <w:noProof/>
-          </w:rPr>
-          <w:t>3</w:t>
-        </w:r>
-      </w:fldSimple>
+      <w:r>
+        <w:fldChar w:fldCharType="begin"/>
+      </w:r>
+      <w:r>
+        <w:instrText xml:space="preserve"> SEQ Table \* ARABIC </w:instrText>
+      </w:r>
+      <w:r>
+        <w:fldChar w:fldCharType="separate"/>
+      </w:r>
+      <w:r>
+        <w:rPr>
+          <w:noProof/>
+        </w:rPr>
+        <w:t>3</w:t>
+      </w:r>
+      <w:r>
+        <w:rPr>
+          <w:noProof/>
+        </w:rPr>
+        <w:fldChar w:fldCharType="end"/>
+      </w:r>
       <w:r>
         <w:t xml:space="preserve">: Result Summary for the </w:t>
       </w:r>

</xml_diff>